<commit_message>
Adding fake data sets
</commit_message>
<xml_diff>
--- a/documentation/Project Proposal.docx
+++ b/documentation/Project Proposal.docx
@@ -17,6 +17,16 @@
           <w:sz w:val="24"/>
           <w:szCs w:val="24"/>
         </w:rPr>
+        <w:t xml:space="preserve">Team Members: </w:t>
+      </w:r>
+      <w:bookmarkStart w:id="0" w:name="_GoBack"/>
+      <w:bookmarkEnd w:id="0"/>
+      <w:r>
+        <w:rPr>
+          <w:rFonts w:ascii="Times New Roman" w:hAnsi="Times New Roman" w:cs="Times New Roman"/>
+          <w:sz w:val="24"/>
+          <w:szCs w:val="24"/>
+        </w:rPr>
         <w:t>Timothy Small, William Kingsley, Allen Simpson</w:t>
       </w:r>
     </w:p>
@@ -53,7 +63,7 @@
           <w:sz w:val="24"/>
           <w:szCs w:val="24"/>
         </w:rPr>
-        <w:t>9/24/2019</w:t>
+        <w:t>24 September 2019</w:t>
       </w:r>
     </w:p>
     <w:p>
@@ -94,8 +104,6 @@
           <w:szCs w:val="24"/>
         </w:rPr>
       </w:pPr>
-      <w:bookmarkStart w:id="0" w:name="_GoBack"/>
-      <w:bookmarkEnd w:id="0"/>
     </w:p>
     <w:sectPr>
       <w:pgSz w:w="12240" w:h="15840"/>

</xml_diff>